<commit_message>
Check by colleague and send gliederung to Prof
</commit_message>
<xml_diff>
--- a/Bericht/Praktikumsbericht.docx
+++ b/Bericht/Praktikumsbericht.docx
@@ -325,113 +325,204 @@
     </w:p>
     <w:p>
       <w:pPr>
-        <w:spacing w:line="360" w:lineRule="auto"/>
-        <w:rPr>
-          <w:rFonts w:ascii="Arial" w:hAnsi="Arial" w:cs="Arial"/>
-          <w:sz w:val="24"/>
-          <w:szCs w:val="24"/>
-        </w:rPr>
-      </w:pPr>
-    </w:p>
-    <w:p>
-      <w:pPr>
-        <w:spacing w:line="360" w:lineRule="auto"/>
-        <w:rPr>
-          <w:rFonts w:ascii="Arial" w:hAnsi="Arial" w:cs="Arial"/>
-          <w:sz w:val="24"/>
-          <w:szCs w:val="24"/>
-        </w:rPr>
-      </w:pPr>
-    </w:p>
-    <w:p>
-      <w:pPr>
-        <w:spacing w:line="360" w:lineRule="auto"/>
-        <w:rPr>
-          <w:rFonts w:ascii="Arial" w:hAnsi="Arial" w:cs="Arial"/>
-          <w:sz w:val="24"/>
-          <w:szCs w:val="24"/>
-        </w:rPr>
-      </w:pPr>
-    </w:p>
-    <w:p>
-      <w:pPr>
-        <w:spacing w:line="360" w:lineRule="auto"/>
-        <w:rPr>
-          <w:rFonts w:ascii="Arial" w:hAnsi="Arial" w:cs="Arial"/>
-          <w:sz w:val="24"/>
-          <w:szCs w:val="24"/>
-        </w:rPr>
-      </w:pPr>
-    </w:p>
-    <w:p>
-      <w:pPr>
-        <w:spacing w:line="360" w:lineRule="auto"/>
-        <w:rPr>
-          <w:rFonts w:ascii="Arial" w:hAnsi="Arial" w:cs="Arial"/>
-          <w:sz w:val="24"/>
-          <w:szCs w:val="24"/>
-        </w:rPr>
-      </w:pPr>
-    </w:p>
-    <w:p>
-      <w:pPr>
-        <w:spacing w:line="360" w:lineRule="auto"/>
-        <w:rPr>
-          <w:rFonts w:ascii="Arial" w:hAnsi="Arial" w:cs="Arial"/>
-          <w:sz w:val="24"/>
-          <w:szCs w:val="24"/>
-        </w:rPr>
-      </w:pPr>
-    </w:p>
-    <w:p>
-      <w:pPr>
-        <w:spacing w:line="360" w:lineRule="auto"/>
-        <w:rPr>
-          <w:rFonts w:ascii="Arial" w:hAnsi="Arial" w:cs="Arial"/>
-          <w:sz w:val="24"/>
-          <w:szCs w:val="24"/>
-        </w:rPr>
-      </w:pPr>
-    </w:p>
-    <w:p>
-      <w:pPr>
-        <w:spacing w:line="360" w:lineRule="auto"/>
-        <w:rPr>
-          <w:rFonts w:ascii="Arial" w:hAnsi="Arial" w:cs="Arial"/>
-          <w:sz w:val="24"/>
-          <w:szCs w:val="24"/>
-        </w:rPr>
-      </w:pPr>
-    </w:p>
-    <w:p>
-      <w:pPr>
-        <w:spacing w:line="360" w:lineRule="auto"/>
-        <w:rPr>
-          <w:rFonts w:ascii="Arial" w:hAnsi="Arial" w:cs="Arial"/>
-          <w:sz w:val="24"/>
-          <w:szCs w:val="24"/>
-        </w:rPr>
-      </w:pPr>
-    </w:p>
-    <w:p>
-      <w:pPr>
-        <w:spacing w:line="360" w:lineRule="auto"/>
-        <w:rPr>
-          <w:rFonts w:ascii="Arial" w:hAnsi="Arial" w:cs="Arial"/>
-          <w:sz w:val="24"/>
-          <w:szCs w:val="24"/>
-        </w:rPr>
-      </w:pPr>
-    </w:p>
-    <w:p>
-      <w:pPr>
-        <w:spacing w:line="360" w:lineRule="auto"/>
-        <w:rPr>
-          <w:rFonts w:ascii="Arial" w:hAnsi="Arial" w:cs="Arial"/>
-          <w:sz w:val="24"/>
-          <w:szCs w:val="24"/>
-        </w:rPr>
-      </w:pPr>
+        <w:pStyle w:val="Listenabsatz"/>
+        <w:numPr>
+          <w:ilvl w:val="0"/>
+          <w:numId w:val="4"/>
+        </w:numPr>
+        <w:spacing w:line="360" w:lineRule="auto"/>
+        <w:rPr>
+          <w:rFonts w:ascii="Arial" w:hAnsi="Arial" w:cs="Arial"/>
+          <w:sz w:val="24"/>
+          <w:szCs w:val="24"/>
+        </w:rPr>
+      </w:pPr>
+      <w:r>
+        <w:rPr>
+          <w:rFonts w:ascii="Arial" w:hAnsi="Arial" w:cs="Arial"/>
+          <w:sz w:val="24"/>
+          <w:szCs w:val="24"/>
+        </w:rPr>
+        <w:t>Betreuer von Hochschule</w:t>
+      </w:r>
+    </w:p>
+    <w:p>
+      <w:pPr>
+        <w:pStyle w:val="Listenabsatz"/>
+        <w:numPr>
+          <w:ilvl w:val="1"/>
+          <w:numId w:val="4"/>
+        </w:numPr>
+        <w:spacing w:line="360" w:lineRule="auto"/>
+        <w:rPr>
+          <w:rFonts w:ascii="Arial" w:hAnsi="Arial" w:cs="Arial"/>
+          <w:sz w:val="24"/>
+          <w:szCs w:val="24"/>
+        </w:rPr>
+      </w:pPr>
+      <w:r>
+        <w:rPr>
+          <w:rFonts w:ascii="Arial" w:hAnsi="Arial" w:cs="Arial"/>
+          <w:sz w:val="24"/>
+          <w:szCs w:val="24"/>
+        </w:rPr>
+        <w:t>Herr Prof. Boden</w:t>
+      </w:r>
+    </w:p>
+    <w:p>
+      <w:pPr>
+        <w:spacing w:line="360" w:lineRule="auto"/>
+        <w:rPr>
+          <w:rFonts w:ascii="Arial" w:hAnsi="Arial" w:cs="Arial"/>
+          <w:sz w:val="24"/>
+          <w:szCs w:val="24"/>
+        </w:rPr>
+      </w:pPr>
+    </w:p>
+    <w:p>
+      <w:pPr>
+        <w:spacing w:line="360" w:lineRule="auto"/>
+        <w:rPr>
+          <w:rFonts w:ascii="Arial" w:hAnsi="Arial" w:cs="Arial"/>
+          <w:sz w:val="24"/>
+          <w:szCs w:val="24"/>
+        </w:rPr>
+      </w:pPr>
+    </w:p>
+    <w:p>
+      <w:pPr>
+        <w:spacing w:line="360" w:lineRule="auto"/>
+        <w:rPr>
+          <w:rFonts w:ascii="Arial" w:hAnsi="Arial" w:cs="Arial"/>
+          <w:sz w:val="24"/>
+          <w:szCs w:val="24"/>
+        </w:rPr>
+      </w:pPr>
+    </w:p>
+    <w:p>
+      <w:pPr>
+        <w:spacing w:line="360" w:lineRule="auto"/>
+        <w:rPr>
+          <w:rFonts w:ascii="Arial" w:hAnsi="Arial" w:cs="Arial"/>
+          <w:sz w:val="24"/>
+          <w:szCs w:val="24"/>
+        </w:rPr>
+      </w:pPr>
+    </w:p>
+    <w:p>
+      <w:pPr>
+        <w:spacing w:line="360" w:lineRule="auto"/>
+        <w:rPr>
+          <w:rFonts w:ascii="Arial" w:hAnsi="Arial" w:cs="Arial"/>
+          <w:sz w:val="24"/>
+          <w:szCs w:val="24"/>
+        </w:rPr>
+      </w:pPr>
+    </w:p>
+    <w:p>
+      <w:pPr>
+        <w:spacing w:line="360" w:lineRule="auto"/>
+        <w:rPr>
+          <w:rFonts w:ascii="Arial" w:hAnsi="Arial" w:cs="Arial"/>
+          <w:sz w:val="24"/>
+          <w:szCs w:val="24"/>
+        </w:rPr>
+      </w:pPr>
+    </w:p>
+    <w:p>
+      <w:pPr>
+        <w:spacing w:line="360" w:lineRule="auto"/>
+        <w:rPr>
+          <w:rFonts w:ascii="Arial" w:hAnsi="Arial" w:cs="Arial"/>
+          <w:sz w:val="24"/>
+          <w:szCs w:val="24"/>
+        </w:rPr>
+      </w:pPr>
+    </w:p>
+    <w:p>
+      <w:pPr>
+        <w:spacing w:line="360" w:lineRule="auto"/>
+        <w:rPr>
+          <w:rFonts w:ascii="Arial" w:hAnsi="Arial" w:cs="Arial"/>
+          <w:sz w:val="24"/>
+          <w:szCs w:val="24"/>
+        </w:rPr>
+      </w:pPr>
+    </w:p>
+    <w:p>
+      <w:pPr>
+        <w:spacing w:line="360" w:lineRule="auto"/>
+        <w:rPr>
+          <w:rFonts w:ascii="Arial" w:hAnsi="Arial" w:cs="Arial"/>
+          <w:sz w:val="24"/>
+          <w:szCs w:val="24"/>
+        </w:rPr>
+      </w:pPr>
+    </w:p>
+    <w:p>
+      <w:pPr>
+        <w:spacing w:line="360" w:lineRule="auto"/>
+        <w:rPr>
+          <w:rFonts w:ascii="Arial" w:hAnsi="Arial" w:cs="Arial"/>
+          <w:sz w:val="24"/>
+          <w:szCs w:val="24"/>
+        </w:rPr>
+      </w:pPr>
+    </w:p>
+    <w:p>
+      <w:pPr>
+        <w:spacing w:line="360" w:lineRule="auto"/>
+        <w:rPr>
+          <w:rFonts w:ascii="Arial" w:hAnsi="Arial" w:cs="Arial"/>
+          <w:sz w:val="24"/>
+          <w:szCs w:val="24"/>
+        </w:rPr>
+      </w:pPr>
+    </w:p>
+    <w:p>
+      <w:pPr>
+        <w:spacing w:line="360" w:lineRule="auto"/>
+        <w:rPr>
+          <w:rFonts w:ascii="Arial" w:hAnsi="Arial" w:cs="Arial"/>
+          <w:sz w:val="24"/>
+          <w:szCs w:val="24"/>
+        </w:rPr>
+      </w:pPr>
+      <w:r>
+        <w:rPr>
+          <w:rFonts w:ascii="Arial" w:hAnsi="Arial" w:cs="Arial"/>
+          <w:sz w:val="24"/>
+          <w:szCs w:val="24"/>
+        </w:rPr>
+        <w:lastRenderedPageBreak/>
+        <w:t>Seh</w:t>
+      </w:r>
+      <w:r>
+        <w:rPr>
+          <w:rFonts w:ascii="Arial" w:hAnsi="Arial" w:cs="Arial"/>
+          <w:sz w:val="24"/>
+          <w:szCs w:val="24"/>
+        </w:rPr>
+        <w:t>r geehrte Herr Professor Boden,</w:t>
+      </w:r>
+    </w:p>
+    <w:p>
+      <w:pPr>
+        <w:spacing w:line="360" w:lineRule="auto"/>
+        <w:rPr>
+          <w:rFonts w:ascii="Arial" w:hAnsi="Arial" w:cs="Arial"/>
+          <w:sz w:val="24"/>
+          <w:szCs w:val="24"/>
+        </w:rPr>
+      </w:pPr>
+      <w:r>
+        <w:rPr>
+          <w:rFonts w:ascii="Arial" w:hAnsi="Arial" w:cs="Arial"/>
+          <w:sz w:val="24"/>
+          <w:szCs w:val="24"/>
+        </w:rPr>
+        <w:t>unter finden Sie meine grobe Vorstellung von meine Gliederung.</w:t>
+      </w:r>
     </w:p>
     <w:p>
       <w:pPr>
@@ -461,7 +552,6 @@
           <w:sz w:val="24"/>
           <w:szCs w:val="24"/>
         </w:rPr>
-        <w:lastRenderedPageBreak/>
         <w:t>Gliederung:</w:t>
       </w:r>
     </w:p>
@@ -697,7 +787,15 @@
           <w:sz w:val="24"/>
           <w:szCs w:val="24"/>
         </w:rPr>
-        <w:t xml:space="preserve"> s</w:t>
+        <w:t xml:space="preserve"> </w:t>
+      </w:r>
+      <w:r>
+        <w:rPr>
+          <w:rFonts w:ascii="Arial" w:hAnsi="Arial" w:cs="Arial"/>
+          <w:sz w:val="24"/>
+          <w:szCs w:val="24"/>
+        </w:rPr>
+        <w:t>S</w:t>
       </w:r>
       <w:r>
         <w:rPr>
@@ -871,6 +969,14 @@
         </w:rPr>
         <w:t xml:space="preserve"> für die Oberfläche</w:t>
       </w:r>
+      <w:r>
+        <w:rPr>
+          <w:rFonts w:ascii="Arial" w:hAnsi="Arial" w:cs="Arial"/>
+          <w:sz w:val="24"/>
+          <w:szCs w:val="24"/>
+        </w:rPr>
+        <w:t xml:space="preserve"> mittels Skizzen und Grafischen Software</w:t>
+      </w:r>
     </w:p>
     <w:p>
       <w:pPr>
@@ -947,7 +1053,15 @@
           <w:sz w:val="24"/>
           <w:szCs w:val="24"/>
         </w:rPr>
-        <w:t xml:space="preserve">FTP und online veröffentlichen </w:t>
+        <w:t>Mittels FTP die Seite online machen</w:t>
+      </w:r>
+      <w:r>
+        <w:rPr>
+          <w:rFonts w:ascii="Arial" w:hAnsi="Arial" w:cs="Arial"/>
+          <w:sz w:val="24"/>
+          <w:szCs w:val="24"/>
+        </w:rPr>
+        <w:t xml:space="preserve"> </w:t>
       </w:r>
     </w:p>
     <w:p>
@@ -1009,7 +1123,15 @@
           <w:sz w:val="24"/>
           <w:szCs w:val="24"/>
         </w:rPr>
-        <w:t xml:space="preserve">, jQuery, </w:t>
+        <w:t>, jQuery und</w:t>
+      </w:r>
+      <w:r>
+        <w:rPr>
+          <w:rFonts w:ascii="Arial" w:hAnsi="Arial" w:cs="Arial"/>
+          <w:sz w:val="24"/>
+          <w:szCs w:val="24"/>
+        </w:rPr>
+        <w:t xml:space="preserve"> </w:t>
       </w:r>
       <w:r>
         <w:rPr>
@@ -1033,15 +1155,78 @@
           <w:sz w:val="24"/>
           <w:szCs w:val="24"/>
         </w:rPr>
-        <w:t>dynamisch umgesetzt</w:t>
-      </w:r>
-      <w:r>
-        <w:rPr>
-          <w:rFonts w:ascii="Arial" w:hAnsi="Arial" w:cs="Arial"/>
-          <w:sz w:val="24"/>
-          <w:szCs w:val="24"/>
-        </w:rPr>
-        <w:t xml:space="preserve"> und mit SQL verbinden</w:t>
+        <w:t>dynamisch</w:t>
+      </w:r>
+      <w:r>
+        <w:rPr>
+          <w:rFonts w:ascii="Arial" w:hAnsi="Arial" w:cs="Arial"/>
+          <w:sz w:val="24"/>
+          <w:szCs w:val="24"/>
+        </w:rPr>
+        <w:t>e</w:t>
+      </w:r>
+      <w:r>
+        <w:rPr>
+          <w:rFonts w:ascii="Arial" w:hAnsi="Arial" w:cs="Arial"/>
+          <w:sz w:val="24"/>
+          <w:szCs w:val="24"/>
+        </w:rPr>
+        <w:t xml:space="preserve"> </w:t>
+      </w:r>
+      <w:r>
+        <w:rPr>
+          <w:rFonts w:ascii="Arial" w:hAnsi="Arial" w:cs="Arial"/>
+          <w:sz w:val="24"/>
+          <w:szCs w:val="24"/>
+        </w:rPr>
+        <w:t xml:space="preserve">Umsetzung </w:t>
+      </w:r>
+      <w:r>
+        <w:rPr>
+          <w:rFonts w:ascii="Arial" w:hAnsi="Arial" w:cs="Arial"/>
+          <w:sz w:val="24"/>
+          <w:szCs w:val="24"/>
+        </w:rPr>
+        <w:t xml:space="preserve">und mit SQL </w:t>
+      </w:r>
+      <w:r>
+        <w:rPr>
+          <w:rFonts w:ascii="Arial" w:hAnsi="Arial" w:cs="Arial"/>
+          <w:sz w:val="24"/>
+          <w:szCs w:val="24"/>
+        </w:rPr>
+        <w:t xml:space="preserve">Datenbank </w:t>
+      </w:r>
+      <w:r>
+        <w:rPr>
+          <w:rFonts w:ascii="Arial" w:hAnsi="Arial" w:cs="Arial"/>
+          <w:sz w:val="24"/>
+          <w:szCs w:val="24"/>
+        </w:rPr>
+        <w:t>verbinden</w:t>
+      </w:r>
+    </w:p>
+    <w:p>
+      <w:pPr>
+        <w:pStyle w:val="Listenabsatz"/>
+        <w:numPr>
+          <w:ilvl w:val="1"/>
+          <w:numId w:val="5"/>
+        </w:numPr>
+        <w:spacing w:line="360" w:lineRule="auto"/>
+        <w:rPr>
+          <w:rFonts w:ascii="Arial" w:hAnsi="Arial" w:cs="Arial"/>
+          <w:sz w:val="24"/>
+          <w:szCs w:val="24"/>
+        </w:rPr>
+      </w:pPr>
+      <w:r>
+        <w:rPr>
+          <w:rFonts w:ascii="Arial" w:hAnsi="Arial" w:cs="Arial"/>
+          <w:sz w:val="24"/>
+          <w:szCs w:val="24"/>
+        </w:rPr>
+        <w:t>Mit Hilfe von Diagramm-Bibliotheken die Daten aus Datenbank visualisieren</w:t>
       </w:r>
     </w:p>
     <w:p>
@@ -1188,16 +1373,6 @@
     </w:p>
     <w:p>
       <w:pPr>
-        <w:spacing w:line="360" w:lineRule="auto"/>
-        <w:rPr>
-          <w:rFonts w:ascii="Arial" w:hAnsi="Arial" w:cs="Arial"/>
-          <w:sz w:val="24"/>
-          <w:szCs w:val="24"/>
-        </w:rPr>
-      </w:pPr>
-    </w:p>
-    <w:p>
-      <w:pPr>
         <w:rPr>
           <w:rFonts w:ascii="Arial" w:eastAsia="Calibri" w:hAnsi="Arial" w:cs="Arial"/>
           <w:b/>
@@ -1231,7 +1406,6 @@
           <w:sz w:val="24"/>
           <w:szCs w:val="24"/>
         </w:rPr>
-        <w:lastRenderedPageBreak/>
         <w:t>7. Literaturverzeichnis</w:t>
       </w:r>
     </w:p>
@@ -1519,7 +1693,6 @@
           <w:sz w:val="24"/>
           <w:szCs w:val="24"/>
         </w:rPr>
-        <w:lastRenderedPageBreak/>
         <w:t>Eidesstattliche Erklärung</w:t>
       </w:r>
     </w:p>
@@ -2244,7 +2417,7 @@
   <w:abstractNum w:abstractNumId="4">
     <w:nsid w:val="6F3B082B"/>
     <w:multiLevelType w:val="hybridMultilevel"/>
-    <w:tmpl w:val="370AC56A"/>
+    <w:tmpl w:val="618C9A2A"/>
     <w:lvl w:ilvl="0" w:tplc="04070003">
       <w:start w:val="1"/>
       <w:numFmt w:val="bullet"/>

</xml_diff>

<commit_message>
Add eidest. erklarung and check text
</commit_message>
<xml_diff>
--- a/Bericht/Praktikumsbericht.docx
+++ b/Bericht/Praktikumsbericht.docx
@@ -45,7 +45,23 @@
           <w:sz w:val="24"/>
           <w:szCs w:val="24"/>
         </w:rPr>
-        <w:t>Algorithmus für die Batteriemanagementsystem Visualisierung</w:t>
+        <w:t>Algorithmus für die Batteriemanagementsystem</w:t>
+      </w:r>
+      <w:r>
+        <w:rPr>
+          <w:rFonts w:ascii="Arial" w:hAnsi="Arial" w:cs="Arial"/>
+          <w:sz w:val="24"/>
+          <w:szCs w:val="24"/>
+        </w:rPr>
+        <w:t>-</w:t>
+      </w:r>
+      <w:r>
+        <w:rPr>
+          <w:rFonts w:ascii="Arial" w:hAnsi="Arial" w:cs="Arial"/>
+          <w:sz w:val="24"/>
+          <w:szCs w:val="24"/>
+        </w:rPr>
+        <w:t>Visualisierung</w:t>
       </w:r>
     </w:p>
     <w:p>
@@ -481,77 +497,23 @@
     </w:p>
     <w:p>
       <w:pPr>
-        <w:spacing w:line="360" w:lineRule="auto"/>
-        <w:rPr>
-          <w:rFonts w:ascii="Arial" w:hAnsi="Arial" w:cs="Arial"/>
-          <w:sz w:val="24"/>
-          <w:szCs w:val="24"/>
-        </w:rPr>
-      </w:pPr>
-      <w:r>
-        <w:rPr>
-          <w:rFonts w:ascii="Arial" w:hAnsi="Arial" w:cs="Arial"/>
+        <w:pStyle w:val="berschrift2"/>
+        <w:spacing w:line="360" w:lineRule="auto"/>
+        <w:rPr>
+          <w:rFonts w:ascii="Arial" w:hAnsi="Arial" w:cs="Arial"/>
+          <w:color w:val="000000" w:themeColor="text1"/>
+          <w:sz w:val="24"/>
+          <w:szCs w:val="24"/>
+        </w:rPr>
+      </w:pPr>
+      <w:r>
+        <w:rPr>
+          <w:rFonts w:ascii="Arial" w:hAnsi="Arial" w:cs="Arial"/>
+          <w:color w:val="000000" w:themeColor="text1"/>
           <w:sz w:val="24"/>
           <w:szCs w:val="24"/>
         </w:rPr>
         <w:lastRenderedPageBreak/>
-        <w:t>Seh</w:t>
-      </w:r>
-      <w:r>
-        <w:rPr>
-          <w:rFonts w:ascii="Arial" w:hAnsi="Arial" w:cs="Arial"/>
-          <w:sz w:val="24"/>
-          <w:szCs w:val="24"/>
-        </w:rPr>
-        <w:t>r geehrte Herr Professor Boden,</w:t>
-      </w:r>
-    </w:p>
-    <w:p>
-      <w:pPr>
-        <w:spacing w:line="360" w:lineRule="auto"/>
-        <w:rPr>
-          <w:rFonts w:ascii="Arial" w:hAnsi="Arial" w:cs="Arial"/>
-          <w:sz w:val="24"/>
-          <w:szCs w:val="24"/>
-        </w:rPr>
-      </w:pPr>
-      <w:r>
-        <w:rPr>
-          <w:rFonts w:ascii="Arial" w:hAnsi="Arial" w:cs="Arial"/>
-          <w:sz w:val="24"/>
-          <w:szCs w:val="24"/>
-        </w:rPr>
-        <w:t>unter finden Sie meine grobe Vorstellung von meine Gliederung.</w:t>
-      </w:r>
-    </w:p>
-    <w:p>
-      <w:pPr>
-        <w:spacing w:line="360" w:lineRule="auto"/>
-        <w:rPr>
-          <w:rFonts w:ascii="Arial" w:hAnsi="Arial" w:cs="Arial"/>
-          <w:sz w:val="24"/>
-          <w:szCs w:val="24"/>
-        </w:rPr>
-      </w:pPr>
-    </w:p>
-    <w:p>
-      <w:pPr>
-        <w:pStyle w:val="berschrift2"/>
-        <w:spacing w:line="360" w:lineRule="auto"/>
-        <w:rPr>
-          <w:rFonts w:ascii="Arial" w:hAnsi="Arial" w:cs="Arial"/>
-          <w:color w:val="000000" w:themeColor="text1"/>
-          <w:sz w:val="24"/>
-          <w:szCs w:val="24"/>
-        </w:rPr>
-      </w:pPr>
-      <w:r>
-        <w:rPr>
-          <w:rFonts w:ascii="Arial" w:hAnsi="Arial" w:cs="Arial"/>
-          <w:color w:val="000000" w:themeColor="text1"/>
-          <w:sz w:val="24"/>
-          <w:szCs w:val="24"/>
-        </w:rPr>
         <w:t>Gliederung:</w:t>
       </w:r>
     </w:p>
@@ -677,23 +639,7 @@
           <w:sz w:val="24"/>
           <w:szCs w:val="24"/>
         </w:rPr>
-        <w:t>Erstellung</w:t>
-      </w:r>
-      <w:r>
-        <w:rPr>
-          <w:rFonts w:ascii="Arial" w:hAnsi="Arial" w:cs="Arial"/>
-          <w:sz w:val="24"/>
-          <w:szCs w:val="24"/>
-        </w:rPr>
-        <w:t xml:space="preserve"> eines</w:t>
-      </w:r>
-      <w:r>
-        <w:rPr>
-          <w:rFonts w:ascii="Arial" w:hAnsi="Arial" w:cs="Arial"/>
-          <w:sz w:val="24"/>
-          <w:szCs w:val="24"/>
-        </w:rPr>
-        <w:t xml:space="preserve"> BMS-Plan</w:t>
+        <w:t>Erstellung eines BMS-Plan</w:t>
       </w:r>
       <w:r>
         <w:rPr>
@@ -740,23 +686,7 @@
           <w:sz w:val="24"/>
           <w:szCs w:val="24"/>
         </w:rPr>
-        <w:t>BMS Algorithmus</w:t>
-      </w:r>
-      <w:r>
-        <w:rPr>
-          <w:rFonts w:ascii="Arial" w:hAnsi="Arial" w:cs="Arial"/>
-          <w:sz w:val="24"/>
-          <w:szCs w:val="24"/>
-        </w:rPr>
-        <w:t xml:space="preserve"> in C</w:t>
-      </w:r>
-      <w:r>
-        <w:rPr>
-          <w:rFonts w:ascii="Arial" w:hAnsi="Arial" w:cs="Arial"/>
-          <w:sz w:val="24"/>
-          <w:szCs w:val="24"/>
-        </w:rPr>
-        <w:t xml:space="preserve"> entwickeln</w:t>
+        <w:t>BMS Algorithmus in C entwickeln</w:t>
       </w:r>
     </w:p>
     <w:p>
@@ -779,39 +709,31 @@
           <w:sz w:val="24"/>
           <w:szCs w:val="24"/>
         </w:rPr>
-        <w:t>In den</w:t>
-      </w:r>
-      <w:r>
-        <w:rPr>
-          <w:rFonts w:ascii="Arial" w:hAnsi="Arial" w:cs="Arial"/>
-          <w:sz w:val="24"/>
-          <w:szCs w:val="24"/>
-        </w:rPr>
-        <w:t xml:space="preserve"> </w:t>
-      </w:r>
-      <w:r>
-        <w:rPr>
-          <w:rFonts w:ascii="Arial" w:hAnsi="Arial" w:cs="Arial"/>
-          <w:sz w:val="24"/>
-          <w:szCs w:val="24"/>
-        </w:rPr>
-        <w:t>S</w:t>
-      </w:r>
-      <w:r>
-        <w:rPr>
-          <w:rFonts w:ascii="Arial" w:hAnsi="Arial" w:cs="Arial"/>
-          <w:sz w:val="24"/>
-          <w:szCs w:val="24"/>
-        </w:rPr>
-        <w:t>trukturierten</w:t>
-      </w:r>
-      <w:r>
-        <w:rPr>
-          <w:rFonts w:ascii="Arial" w:hAnsi="Arial" w:cs="Arial"/>
-          <w:sz w:val="24"/>
-          <w:szCs w:val="24"/>
-        </w:rPr>
-        <w:t xml:space="preserve"> Text (ST) </w:t>
+        <w:t>In den „Strukturierten</w:t>
+      </w:r>
+      <w:r>
+        <w:rPr>
+          <w:rFonts w:ascii="Arial" w:hAnsi="Arial" w:cs="Arial"/>
+          <w:sz w:val="24"/>
+          <w:szCs w:val="24"/>
+        </w:rPr>
+        <w:t xml:space="preserve"> Text</w:t>
+      </w:r>
+      <w:r>
+        <w:rPr>
+          <w:rFonts w:ascii="Arial" w:hAnsi="Arial" w:cs="Arial"/>
+          <w:sz w:val="24"/>
+          <w:szCs w:val="24"/>
+        </w:rPr>
+        <w:t>“</w:t>
+      </w:r>
+      <w:r>
+        <w:rPr>
+          <w:rFonts w:ascii="Arial" w:hAnsi="Arial" w:cs="Arial"/>
+          <w:sz w:val="24"/>
+          <w:szCs w:val="24"/>
+        </w:rPr>
+        <w:t xml:space="preserve"> (ST) </w:t>
       </w:r>
       <w:r>
         <w:rPr>
@@ -850,7 +772,7 @@
           <w:sz w:val="24"/>
           <w:szCs w:val="24"/>
         </w:rPr>
-        <w:t xml:space="preserve"> in die B&amp;R Steuerung</w:t>
+        <w:t xml:space="preserve"> für die B&amp;R Steuerung</w:t>
       </w:r>
     </w:p>
     <w:p>
@@ -928,7 +850,7 @@
           <w:sz w:val="24"/>
           <w:szCs w:val="24"/>
         </w:rPr>
-        <w:t>Mit anderen Mitarbeitern zusammen Gedanken machen und das Inhalt/Design besprechen</w:t>
+        <w:t>Besprechung mit Kollegen über Inhalt/Design</w:t>
       </w:r>
       <w:r>
         <w:rPr>
@@ -959,23 +881,15 @@
           <w:sz w:val="24"/>
           <w:szCs w:val="24"/>
         </w:rPr>
-        <w:t>Konzept</w:t>
-      </w:r>
-      <w:r>
-        <w:rPr>
-          <w:rFonts w:ascii="Arial" w:hAnsi="Arial" w:cs="Arial"/>
-          <w:sz w:val="24"/>
-          <w:szCs w:val="24"/>
-        </w:rPr>
-        <w:t xml:space="preserve"> für die Oberfläche</w:t>
-      </w:r>
-      <w:r>
-        <w:rPr>
-          <w:rFonts w:ascii="Arial" w:hAnsi="Arial" w:cs="Arial"/>
-          <w:sz w:val="24"/>
-          <w:szCs w:val="24"/>
-        </w:rPr>
-        <w:t xml:space="preserve"> mittels Skizzen und Grafischen Software</w:t>
+        <w:t>Konzept für die Oberfläche</w:t>
+      </w:r>
+      <w:r>
+        <w:rPr>
+          <w:rFonts w:ascii="Arial" w:hAnsi="Arial" w:cs="Arial"/>
+          <w:sz w:val="24"/>
+          <w:szCs w:val="24"/>
+        </w:rPr>
+        <w:t xml:space="preserve"> mittels Skizzen und grafischer Software</w:t>
       </w:r>
     </w:p>
     <w:p>
@@ -998,7 +912,15 @@
           <w:sz w:val="24"/>
           <w:szCs w:val="24"/>
         </w:rPr>
-        <w:t>Mit Bootstrap</w:t>
+        <w:t>Nutzen von</w:t>
+      </w:r>
+      <w:r>
+        <w:rPr>
+          <w:rFonts w:ascii="Arial" w:hAnsi="Arial" w:cs="Arial"/>
+          <w:sz w:val="24"/>
+          <w:szCs w:val="24"/>
+        </w:rPr>
+        <w:t xml:space="preserve"> Bootstrap</w:t>
       </w:r>
       <w:r>
         <w:rPr>
@@ -1022,15 +944,7 @@
           <w:sz w:val="24"/>
           <w:szCs w:val="24"/>
         </w:rPr>
-        <w:t xml:space="preserve"> und andere</w:t>
-      </w:r>
-      <w:r>
-        <w:rPr>
-          <w:rFonts w:ascii="Arial" w:hAnsi="Arial" w:cs="Arial"/>
-          <w:sz w:val="24"/>
-          <w:szCs w:val="24"/>
-        </w:rPr>
-        <w:t xml:space="preserve"> visualisieren</w:t>
+        <w:t xml:space="preserve"> für die Visualisierungen</w:t>
       </w:r>
     </w:p>
     <w:p>
@@ -1053,15 +967,7 @@
           <w:sz w:val="24"/>
           <w:szCs w:val="24"/>
         </w:rPr>
-        <w:t>Mittels FTP die Seite online machen</w:t>
-      </w:r>
-      <w:r>
-        <w:rPr>
-          <w:rFonts w:ascii="Arial" w:hAnsi="Arial" w:cs="Arial"/>
-          <w:sz w:val="24"/>
-          <w:szCs w:val="24"/>
-        </w:rPr>
-        <w:t xml:space="preserve"> </w:t>
+        <w:t xml:space="preserve">Mittels FTP die Seite online stellen </w:t>
       </w:r>
     </w:p>
     <w:p>
@@ -1084,7 +990,7 @@
           <w:sz w:val="24"/>
           <w:szCs w:val="24"/>
         </w:rPr>
-        <w:t>Mit SQL Database arbeiten und Meta-Datenbank erstellen</w:t>
+        <w:t>Mit SQL Database arbeiten und Meta-Datenbanken erstellen</w:t>
       </w:r>
     </w:p>
     <w:p>
@@ -1107,15 +1013,7 @@
           <w:sz w:val="24"/>
           <w:szCs w:val="24"/>
         </w:rPr>
-        <w:t xml:space="preserve">Mit </w:t>
-      </w:r>
-      <w:r>
-        <w:rPr>
-          <w:rFonts w:ascii="Arial" w:hAnsi="Arial" w:cs="Arial"/>
-          <w:sz w:val="24"/>
-          <w:szCs w:val="24"/>
-        </w:rPr>
-        <w:t>JavaScript</w:t>
+        <w:t>Mit JavaScript</w:t>
       </w:r>
       <w:r>
         <w:rPr>
@@ -1131,6 +1029,22 @@
           <w:sz w:val="24"/>
           <w:szCs w:val="24"/>
         </w:rPr>
+        <w:t xml:space="preserve"> PHP dynamisch</w:t>
+      </w:r>
+      <w:r>
+        <w:rPr>
+          <w:rFonts w:ascii="Arial" w:hAnsi="Arial" w:cs="Arial"/>
+          <w:sz w:val="24"/>
+          <w:szCs w:val="24"/>
+        </w:rPr>
+        <w:t>e</w:t>
+      </w:r>
+      <w:r>
+        <w:rPr>
+          <w:rFonts w:ascii="Arial" w:hAnsi="Arial" w:cs="Arial"/>
+          <w:sz w:val="24"/>
+          <w:szCs w:val="24"/>
+        </w:rPr>
         <w:t xml:space="preserve"> </w:t>
       </w:r>
       <w:r>
@@ -1139,71 +1053,7 @@
           <w:sz w:val="24"/>
           <w:szCs w:val="24"/>
         </w:rPr>
-        <w:t>PHP</w:t>
-      </w:r>
-      <w:r>
-        <w:rPr>
-          <w:rFonts w:ascii="Arial" w:hAnsi="Arial" w:cs="Arial"/>
-          <w:sz w:val="24"/>
-          <w:szCs w:val="24"/>
-        </w:rPr>
-        <w:t xml:space="preserve"> </w:t>
-      </w:r>
-      <w:r>
-        <w:rPr>
-          <w:rFonts w:ascii="Arial" w:hAnsi="Arial" w:cs="Arial"/>
-          <w:sz w:val="24"/>
-          <w:szCs w:val="24"/>
-        </w:rPr>
-        <w:t>dynamisch</w:t>
-      </w:r>
-      <w:r>
-        <w:rPr>
-          <w:rFonts w:ascii="Arial" w:hAnsi="Arial" w:cs="Arial"/>
-          <w:sz w:val="24"/>
-          <w:szCs w:val="24"/>
-        </w:rPr>
-        <w:t>e</w:t>
-      </w:r>
-      <w:r>
-        <w:rPr>
-          <w:rFonts w:ascii="Arial" w:hAnsi="Arial" w:cs="Arial"/>
-          <w:sz w:val="24"/>
-          <w:szCs w:val="24"/>
-        </w:rPr>
-        <w:t xml:space="preserve"> </w:t>
-      </w:r>
-      <w:r>
-        <w:rPr>
-          <w:rFonts w:ascii="Arial" w:hAnsi="Arial" w:cs="Arial"/>
-          <w:sz w:val="24"/>
-          <w:szCs w:val="24"/>
-        </w:rPr>
-        <w:t xml:space="preserve">Umsetzung </w:t>
-      </w:r>
-      <w:r>
-        <w:rPr>
-          <w:rFonts w:ascii="Arial" w:hAnsi="Arial" w:cs="Arial"/>
-          <w:sz w:val="24"/>
-          <w:szCs w:val="24"/>
-        </w:rPr>
-        <w:t xml:space="preserve">und mit SQL </w:t>
-      </w:r>
-      <w:r>
-        <w:rPr>
-          <w:rFonts w:ascii="Arial" w:hAnsi="Arial" w:cs="Arial"/>
-          <w:sz w:val="24"/>
-          <w:szCs w:val="24"/>
-        </w:rPr>
-        <w:t xml:space="preserve">Datenbank </w:t>
-      </w:r>
-      <w:r>
-        <w:rPr>
-          <w:rFonts w:ascii="Arial" w:hAnsi="Arial" w:cs="Arial"/>
-          <w:sz w:val="24"/>
-          <w:szCs w:val="24"/>
-        </w:rPr>
-        <w:t>verbinden</w:t>
+        <w:t>Umsetzung und mit SQL Datenbanken verbinden</w:t>
       </w:r>
     </w:p>
     <w:p>
@@ -1226,7 +1076,7 @@
           <w:sz w:val="24"/>
           <w:szCs w:val="24"/>
         </w:rPr>
-        <w:t>Mit Hilfe von Diagramm-Bibliotheken die Daten aus Datenbank visualisieren</w:t>
+        <w:t>Mit Hilfe von Diagramm-Bibliotheken die Daten aus Datenbanken visualisieren</w:t>
       </w:r>
     </w:p>
     <w:p>
@@ -1320,56 +1170,14 @@
         </w:rPr>
         <w:t>Authentizitätsnachweis</w:t>
       </w:r>
-    </w:p>
-    <w:p>
-      <w:pPr>
-        <w:spacing w:line="360" w:lineRule="auto"/>
-        <w:rPr>
-          <w:rFonts w:ascii="Arial" w:hAnsi="Arial" w:cs="Arial"/>
-          <w:sz w:val="24"/>
-          <w:szCs w:val="24"/>
-        </w:rPr>
-      </w:pPr>
-    </w:p>
-    <w:p>
-      <w:pPr>
-        <w:spacing w:line="360" w:lineRule="auto"/>
-        <w:rPr>
-          <w:rFonts w:ascii="Arial" w:hAnsi="Arial" w:cs="Arial"/>
-          <w:sz w:val="24"/>
-          <w:szCs w:val="24"/>
-        </w:rPr>
-      </w:pPr>
-    </w:p>
-    <w:p>
-      <w:pPr>
-        <w:spacing w:line="360" w:lineRule="auto"/>
-        <w:rPr>
-          <w:rFonts w:ascii="Arial" w:hAnsi="Arial" w:cs="Arial"/>
-          <w:sz w:val="24"/>
-          <w:szCs w:val="24"/>
-        </w:rPr>
-      </w:pPr>
-    </w:p>
-    <w:p>
-      <w:pPr>
-        <w:spacing w:line="360" w:lineRule="auto"/>
-        <w:rPr>
-          <w:rFonts w:ascii="Arial" w:hAnsi="Arial" w:cs="Arial"/>
-          <w:sz w:val="24"/>
-          <w:szCs w:val="24"/>
-        </w:rPr>
-      </w:pPr>
-    </w:p>
-    <w:p>
-      <w:pPr>
-        <w:spacing w:line="360" w:lineRule="auto"/>
-        <w:rPr>
-          <w:rFonts w:ascii="Arial" w:hAnsi="Arial" w:cs="Arial"/>
-          <w:sz w:val="24"/>
-          <w:szCs w:val="24"/>
-        </w:rPr>
-      </w:pPr>
+      <w:r>
+        <w:rPr>
+          <w:rFonts w:ascii="Arial" w:hAnsi="Arial" w:cs="Arial"/>
+          <w:sz w:val="24"/>
+          <w:szCs w:val="24"/>
+        </w:rPr>
+        <w:t>/ Eidesstattliche Erklärung</w:t>
+      </w:r>
     </w:p>
     <w:p>
       <w:pPr>
@@ -1380,15 +1188,16 @@
           <w:szCs w:val="24"/>
         </w:rPr>
       </w:pPr>
-      <w:r>
+    </w:p>
+    <w:p>
+      <w:pPr>
         <w:rPr>
           <w:rFonts w:ascii="Arial" w:eastAsia="Calibri" w:hAnsi="Arial" w:cs="Arial"/>
           <w:b/>
           <w:sz w:val="24"/>
           <w:szCs w:val="24"/>
         </w:rPr>
-        <w:t>6. Zusammenfassung und Ausblick</w:t>
-      </w:r>
+      </w:pPr>
     </w:p>
     <w:p>
       <w:pPr>
@@ -1399,15 +1208,16 @@
           <w:szCs w:val="24"/>
         </w:rPr>
       </w:pPr>
-      <w:r>
+    </w:p>
+    <w:p>
+      <w:pPr>
         <w:rPr>
           <w:rFonts w:ascii="Arial" w:eastAsia="Calibri" w:hAnsi="Arial" w:cs="Arial"/>
           <w:b/>
           <w:sz w:val="24"/>
           <w:szCs w:val="24"/>
         </w:rPr>
-        <w:t>7. Literaturverzeichnis</w:t>
-      </w:r>
+      </w:pPr>
     </w:p>
     <w:p>
       <w:pPr>
@@ -1418,40 +1228,41 @@
           <w:szCs w:val="24"/>
         </w:rPr>
       </w:pPr>
-      <w:r>
+    </w:p>
+    <w:p>
+      <w:pPr>
         <w:rPr>
           <w:rFonts w:ascii="Arial" w:eastAsia="Calibri" w:hAnsi="Arial" w:cs="Arial"/>
           <w:b/>
           <w:sz w:val="24"/>
           <w:szCs w:val="24"/>
         </w:rPr>
-        <w:t xml:space="preserve">8. </w:t>
-      </w:r>
-      <w:r>
+      </w:pPr>
+    </w:p>
+    <w:p>
+      <w:pPr>
         <w:rPr>
           <w:rFonts w:ascii="Arial" w:eastAsia="Calibri" w:hAnsi="Arial" w:cs="Arial"/>
           <w:b/>
           <w:sz w:val="24"/>
           <w:szCs w:val="24"/>
         </w:rPr>
-        <w:t>Anhang</w:t>
-      </w:r>
-    </w:p>
-    <w:p>
-      <w:pPr>
+      </w:pPr>
+      <w:r>
         <w:rPr>
           <w:rFonts w:ascii="Arial" w:eastAsia="Calibri" w:hAnsi="Arial" w:cs="Arial"/>
           <w:b/>
           <w:sz w:val="24"/>
           <w:szCs w:val="24"/>
         </w:rPr>
-      </w:pPr>
+        <w:lastRenderedPageBreak/>
+        <w:t>Eidesstattliche Erklärung</w:t>
+      </w:r>
     </w:p>
     <w:p>
       <w:pPr>
         <w:rPr>
           <w:rFonts w:ascii="Arial" w:eastAsia="Calibri" w:hAnsi="Arial" w:cs="Arial"/>
-          <w:b/>
           <w:sz w:val="24"/>
           <w:szCs w:val="24"/>
         </w:rPr>
@@ -1461,57 +1272,56 @@
       <w:pPr>
         <w:rPr>
           <w:rFonts w:ascii="Arial" w:eastAsia="Calibri" w:hAnsi="Arial" w:cs="Arial"/>
-          <w:b/>
-          <w:sz w:val="24"/>
-          <w:szCs w:val="24"/>
-        </w:rPr>
-      </w:pPr>
-    </w:p>
-    <w:p>
-      <w:pPr>
+          <w:sz w:val="24"/>
+          <w:szCs w:val="24"/>
+        </w:rPr>
+      </w:pPr>
+      <w:r>
         <w:rPr>
           <w:rFonts w:ascii="Arial" w:eastAsia="Calibri" w:hAnsi="Arial" w:cs="Arial"/>
-          <w:b/>
-          <w:sz w:val="24"/>
-          <w:szCs w:val="24"/>
-        </w:rPr>
-      </w:pPr>
+          <w:sz w:val="24"/>
+          <w:szCs w:val="24"/>
+        </w:rPr>
+        <w:t>„Ich versichere an Eides statt, dass ich die vorliegende Diplomarbeit selbständig verfasst, keine anderen als die angegebenen Quellen und Hilfsmittel benutzt sowie alle wörtlich oder sinngemäß übernommenen Stellen in der Arbeit gekennzeichnet habe.</w:t>
+      </w:r>
     </w:p>
     <w:p>
       <w:pPr>
         <w:rPr>
           <w:rFonts w:ascii="Arial" w:eastAsia="Calibri" w:hAnsi="Arial" w:cs="Arial"/>
-          <w:b/>
-          <w:sz w:val="24"/>
-          <w:szCs w:val="24"/>
-        </w:rPr>
-      </w:pPr>
-    </w:p>
-    <w:p>
-      <w:pPr>
+          <w:sz w:val="24"/>
+          <w:szCs w:val="24"/>
+        </w:rPr>
+      </w:pPr>
+      <w:r>
         <w:rPr>
           <w:rFonts w:ascii="Arial" w:eastAsia="Calibri" w:hAnsi="Arial" w:cs="Arial"/>
-          <w:b/>
-          <w:sz w:val="24"/>
-          <w:szCs w:val="24"/>
-        </w:rPr>
-      </w:pPr>
-    </w:p>
-    <w:p>
-      <w:pPr>
+          <w:sz w:val="24"/>
+          <w:szCs w:val="24"/>
+        </w:rPr>
+        <w:t xml:space="preserve">Ferner gestatte ich der Hochschule für Technik und Wirtschaft Dresden (FH), die vorliegende Diplomarbeit unter Beachtung insbesondere </w:t>
+      </w:r>
+      <w:r>
+        <w:rPr>
+          <w:rFonts w:ascii="Arial" w:hAnsi="Arial" w:cs="Arial"/>
+          <w:sz w:val="24"/>
+          <w:szCs w:val="24"/>
+        </w:rPr>
+        <w:t>Datenschutz</w:t>
+      </w:r>
+      <w:r>
         <w:rPr>
           <w:rFonts w:ascii="Arial" w:eastAsia="Calibri" w:hAnsi="Arial" w:cs="Arial"/>
-          <w:b/>
-          <w:sz w:val="24"/>
-          <w:szCs w:val="24"/>
-        </w:rPr>
-      </w:pPr>
+          <w:sz w:val="24"/>
+          <w:szCs w:val="24"/>
+        </w:rPr>
+        <w:t>- und wettbewerbsrechtlicher Vorschriften für Lehre und Forschung zu nutzen.“</w:t>
+      </w:r>
     </w:p>
     <w:p>
       <w:pPr>
         <w:rPr>
           <w:rFonts w:ascii="Arial" w:eastAsia="Calibri" w:hAnsi="Arial" w:cs="Arial"/>
-          <w:b/>
           <w:sz w:val="24"/>
           <w:szCs w:val="24"/>
         </w:rPr>
@@ -1521,253 +1331,6 @@
       <w:pPr>
         <w:rPr>
           <w:rFonts w:ascii="Arial" w:eastAsia="Calibri" w:hAnsi="Arial" w:cs="Arial"/>
-          <w:b/>
-          <w:sz w:val="24"/>
-          <w:szCs w:val="24"/>
-        </w:rPr>
-      </w:pPr>
-    </w:p>
-    <w:p>
-      <w:pPr>
-        <w:rPr>
-          <w:rFonts w:ascii="Arial" w:eastAsia="Calibri" w:hAnsi="Arial" w:cs="Arial"/>
-          <w:b/>
-          <w:sz w:val="24"/>
-          <w:szCs w:val="24"/>
-        </w:rPr>
-      </w:pPr>
-    </w:p>
-    <w:p>
-      <w:pPr>
-        <w:rPr>
-          <w:rFonts w:ascii="Arial" w:eastAsia="Calibri" w:hAnsi="Arial" w:cs="Arial"/>
-          <w:b/>
-          <w:sz w:val="24"/>
-          <w:szCs w:val="24"/>
-        </w:rPr>
-      </w:pPr>
-    </w:p>
-    <w:p>
-      <w:pPr>
-        <w:rPr>
-          <w:rFonts w:ascii="Arial" w:eastAsia="Calibri" w:hAnsi="Arial" w:cs="Arial"/>
-          <w:b/>
-          <w:sz w:val="24"/>
-          <w:szCs w:val="24"/>
-        </w:rPr>
-      </w:pPr>
-    </w:p>
-    <w:p>
-      <w:pPr>
-        <w:rPr>
-          <w:rFonts w:ascii="Arial" w:eastAsia="Calibri" w:hAnsi="Arial" w:cs="Arial"/>
-          <w:b/>
-          <w:sz w:val="24"/>
-          <w:szCs w:val="24"/>
-        </w:rPr>
-      </w:pPr>
-    </w:p>
-    <w:p>
-      <w:pPr>
-        <w:rPr>
-          <w:rFonts w:ascii="Arial" w:eastAsia="Calibri" w:hAnsi="Arial" w:cs="Arial"/>
-          <w:b/>
-          <w:sz w:val="24"/>
-          <w:szCs w:val="24"/>
-        </w:rPr>
-      </w:pPr>
-    </w:p>
-    <w:p>
-      <w:pPr>
-        <w:rPr>
-          <w:rFonts w:ascii="Arial" w:eastAsia="Calibri" w:hAnsi="Arial" w:cs="Arial"/>
-          <w:b/>
-          <w:sz w:val="24"/>
-          <w:szCs w:val="24"/>
-        </w:rPr>
-      </w:pPr>
-    </w:p>
-    <w:p>
-      <w:pPr>
-        <w:rPr>
-          <w:rFonts w:ascii="Arial" w:eastAsia="Calibri" w:hAnsi="Arial" w:cs="Arial"/>
-          <w:b/>
-          <w:sz w:val="24"/>
-          <w:szCs w:val="24"/>
-        </w:rPr>
-      </w:pPr>
-    </w:p>
-    <w:p>
-      <w:pPr>
-        <w:rPr>
-          <w:rFonts w:ascii="Arial" w:eastAsia="Calibri" w:hAnsi="Arial" w:cs="Arial"/>
-          <w:b/>
-          <w:sz w:val="24"/>
-          <w:szCs w:val="24"/>
-        </w:rPr>
-      </w:pPr>
-    </w:p>
-    <w:p>
-      <w:pPr>
-        <w:rPr>
-          <w:rFonts w:ascii="Arial" w:eastAsia="Calibri" w:hAnsi="Arial" w:cs="Arial"/>
-          <w:b/>
-          <w:sz w:val="24"/>
-          <w:szCs w:val="24"/>
-        </w:rPr>
-      </w:pPr>
-    </w:p>
-    <w:p>
-      <w:pPr>
-        <w:rPr>
-          <w:rFonts w:ascii="Arial" w:eastAsia="Calibri" w:hAnsi="Arial" w:cs="Arial"/>
-          <w:b/>
-          <w:sz w:val="24"/>
-          <w:szCs w:val="24"/>
-        </w:rPr>
-      </w:pPr>
-    </w:p>
-    <w:p>
-      <w:pPr>
-        <w:rPr>
-          <w:rFonts w:ascii="Arial" w:eastAsia="Calibri" w:hAnsi="Arial" w:cs="Arial"/>
-          <w:b/>
-          <w:sz w:val="24"/>
-          <w:szCs w:val="24"/>
-        </w:rPr>
-      </w:pPr>
-    </w:p>
-    <w:p>
-      <w:pPr>
-        <w:rPr>
-          <w:rFonts w:ascii="Arial" w:eastAsia="Calibri" w:hAnsi="Arial" w:cs="Arial"/>
-          <w:b/>
-          <w:sz w:val="24"/>
-          <w:szCs w:val="24"/>
-        </w:rPr>
-      </w:pPr>
-    </w:p>
-    <w:p>
-      <w:pPr>
-        <w:rPr>
-          <w:rFonts w:ascii="Arial" w:eastAsia="Calibri" w:hAnsi="Arial" w:cs="Arial"/>
-          <w:b/>
-          <w:sz w:val="24"/>
-          <w:szCs w:val="24"/>
-        </w:rPr>
-      </w:pPr>
-    </w:p>
-    <w:p>
-      <w:pPr>
-        <w:rPr>
-          <w:rFonts w:ascii="Arial" w:eastAsia="Calibri" w:hAnsi="Arial" w:cs="Arial"/>
-          <w:b/>
-          <w:sz w:val="24"/>
-          <w:szCs w:val="24"/>
-        </w:rPr>
-      </w:pPr>
-    </w:p>
-    <w:p>
-      <w:pPr>
-        <w:rPr>
-          <w:rFonts w:ascii="Arial" w:eastAsia="Calibri" w:hAnsi="Arial" w:cs="Arial"/>
-          <w:b/>
-          <w:sz w:val="24"/>
-          <w:szCs w:val="24"/>
-        </w:rPr>
-      </w:pPr>
-    </w:p>
-    <w:p>
-      <w:pPr>
-        <w:rPr>
-          <w:rFonts w:ascii="Arial" w:eastAsia="Calibri" w:hAnsi="Arial" w:cs="Arial"/>
-          <w:b/>
-          <w:sz w:val="24"/>
-          <w:szCs w:val="24"/>
-        </w:rPr>
-      </w:pPr>
-      <w:r>
-        <w:rPr>
-          <w:rFonts w:ascii="Arial" w:eastAsia="Calibri" w:hAnsi="Arial" w:cs="Arial"/>
-          <w:b/>
-          <w:sz w:val="24"/>
-          <w:szCs w:val="24"/>
-        </w:rPr>
-        <w:t>Eidesstattliche Erklärung</w:t>
-      </w:r>
-    </w:p>
-    <w:p>
-      <w:pPr>
-        <w:rPr>
-          <w:rFonts w:ascii="Arial" w:eastAsia="Calibri" w:hAnsi="Arial" w:cs="Arial"/>
-          <w:sz w:val="24"/>
-          <w:szCs w:val="24"/>
-        </w:rPr>
-      </w:pPr>
-    </w:p>
-    <w:p>
-      <w:pPr>
-        <w:rPr>
-          <w:rFonts w:ascii="Arial" w:eastAsia="Calibri" w:hAnsi="Arial" w:cs="Arial"/>
-          <w:sz w:val="24"/>
-          <w:szCs w:val="24"/>
-        </w:rPr>
-      </w:pPr>
-      <w:r>
-        <w:rPr>
-          <w:rFonts w:ascii="Arial" w:eastAsia="Calibri" w:hAnsi="Arial" w:cs="Arial"/>
-          <w:sz w:val="24"/>
-          <w:szCs w:val="24"/>
-        </w:rPr>
-        <w:t>„Ich versichere an Eides statt, dass ich die vorliegende Diplomarbeit selbständig verfasst, keine anderen als die angegebenen Quellen und Hilfsmittel benutzt sowie alle wörtlich oder sinngemäß übernommenen Stellen in der Arbeit gekennzeichnet habe.</w:t>
-      </w:r>
-    </w:p>
-    <w:p>
-      <w:pPr>
-        <w:rPr>
-          <w:rFonts w:ascii="Arial" w:eastAsia="Calibri" w:hAnsi="Arial" w:cs="Arial"/>
-          <w:sz w:val="24"/>
-          <w:szCs w:val="24"/>
-        </w:rPr>
-      </w:pPr>
-      <w:r>
-        <w:rPr>
-          <w:rFonts w:ascii="Arial" w:eastAsia="Calibri" w:hAnsi="Arial" w:cs="Arial"/>
-          <w:sz w:val="24"/>
-          <w:szCs w:val="24"/>
-        </w:rPr>
-        <w:t xml:space="preserve">Ferner gestatte ich der Hochschule für Technik und Wirtschaft Dresden (FH), die vorliegende Diplomarbeit unter Beachtung insbesondere </w:t>
-      </w:r>
-      <w:r>
-        <w:rPr>
-          <w:rFonts w:ascii="Arial" w:hAnsi="Arial" w:cs="Arial"/>
-          <w:sz w:val="24"/>
-          <w:szCs w:val="24"/>
-        </w:rPr>
-        <w:t>Datenschutz</w:t>
-      </w:r>
-      <w:r>
-        <w:rPr>
-          <w:rFonts w:ascii="Arial" w:eastAsia="Calibri" w:hAnsi="Arial" w:cs="Arial"/>
-          <w:sz w:val="24"/>
-          <w:szCs w:val="24"/>
-        </w:rPr>
-        <w:t>- und wettbewerbsrechtlicher Vorschriften für Lehre und Forschung zu nutzen.“</w:t>
-      </w:r>
-    </w:p>
-    <w:p>
-      <w:pPr>
-        <w:rPr>
-          <w:rFonts w:ascii="Arial" w:eastAsia="Calibri" w:hAnsi="Arial" w:cs="Arial"/>
-          <w:sz w:val="24"/>
-          <w:szCs w:val="24"/>
-        </w:rPr>
-      </w:pPr>
-    </w:p>
-    <w:p>
-      <w:pPr>
-        <w:rPr>
-          <w:rFonts w:ascii="Arial" w:hAnsi="Arial" w:cs="Arial"/>
           <w:sz w:val="24"/>
           <w:szCs w:val="24"/>
         </w:rPr>
@@ -1854,6 +1417,91 @@
         <w:tab/>
         <w:t>Unterschrift</w:t>
       </w:r>
+    </w:p>
+    <w:p>
+      <w:pPr>
+        <w:rPr>
+          <w:rFonts w:ascii="Arial" w:eastAsia="Calibri" w:hAnsi="Arial" w:cs="Arial"/>
+          <w:sz w:val="24"/>
+          <w:szCs w:val="24"/>
+        </w:rPr>
+      </w:pPr>
+    </w:p>
+    <w:p>
+      <w:pPr>
+        <w:rPr>
+          <w:rFonts w:ascii="Arial" w:eastAsia="Calibri" w:hAnsi="Arial" w:cs="Arial"/>
+          <w:sz w:val="24"/>
+          <w:szCs w:val="24"/>
+        </w:rPr>
+      </w:pPr>
+    </w:p>
+    <w:p>
+      <w:pPr>
+        <w:rPr>
+          <w:rFonts w:ascii="Arial" w:hAnsi="Arial" w:cs="Arial"/>
+          <w:sz w:val="24"/>
+          <w:szCs w:val="24"/>
+        </w:rPr>
+      </w:pPr>
+      <w:r>
+        <w:rPr>
+          <w:rFonts w:ascii="Arial" w:hAnsi="Arial" w:cs="Arial"/>
+          <w:sz w:val="24"/>
+          <w:szCs w:val="24"/>
+        </w:rPr>
+        <w:t xml:space="preserve">Hiermit versichere ich, </w:t>
+      </w:r>
+      <w:r>
+        <w:rPr>
+          <w:rFonts w:ascii="Arial" w:hAnsi="Arial" w:cs="Arial"/>
+          <w:sz w:val="24"/>
+          <w:szCs w:val="24"/>
+        </w:rPr>
+        <w:t>……………….</w:t>
+      </w:r>
+      <w:r>
+        <w:rPr>
+          <w:rFonts w:ascii="Arial" w:hAnsi="Arial" w:cs="Arial"/>
+          <w:sz w:val="24"/>
+          <w:szCs w:val="24"/>
+        </w:rPr>
+        <w:t>, die vorliegende Arbeit selbständig, ohne fremde Hilfe und ohne Benutzung anderer als der von mir angegebenen Quellen angefertigt zu haben. Alle aus fremden Quellen direkt oder indirekt übernommenen Gedanken sind als solche gekennzeichnet. \\</w:t>
+      </w:r>
+    </w:p>
+    <w:p>
+      <w:pPr>
+        <w:rPr>
+          <w:rFonts w:ascii="Arial" w:hAnsi="Arial" w:cs="Arial"/>
+          <w:sz w:val="24"/>
+          <w:szCs w:val="24"/>
+        </w:rPr>
+      </w:pPr>
+      <w:r>
+        <w:rPr>
+          <w:rFonts w:ascii="Arial" w:hAnsi="Arial" w:cs="Arial"/>
+          <w:sz w:val="24"/>
+          <w:szCs w:val="24"/>
+        </w:rPr>
+        <w:t>Die Arbeit wurde noch keiner Prüfungsbehörde in gleicher oder ähnlicher Form vorgelegt</w:t>
+      </w:r>
+      <w:r>
+        <w:rPr>
+          <w:rFonts w:ascii="Arial" w:hAnsi="Arial" w:cs="Arial"/>
+          <w:sz w:val="24"/>
+          <w:szCs w:val="24"/>
+        </w:rPr>
+        <w:t xml:space="preserve"> </w:t>
+      </w:r>
+    </w:p>
+    <w:p>
+      <w:pPr>
+        <w:rPr>
+          <w:rFonts w:ascii="Arial" w:hAnsi="Arial" w:cs="Arial"/>
+          <w:sz w:val="24"/>
+          <w:szCs w:val="24"/>
+        </w:rPr>
+      </w:pPr>
     </w:p>
     <w:sectPr>
       <w:headerReference w:type="default" r:id="rId7"/>
@@ -1925,7 +1573,7 @@
             <w:rPr>
               <w:noProof/>
             </w:rPr>
-            <w:t>2</w:t>
+            <w:t>3</w:t>
           </w:r>
         </w:fldSimple>
       </w:sdtContent>

</xml_diff>

<commit_message>
Add Template from Micha and Make new LaTeX Docu for my Bericht
</commit_message>
<xml_diff>
--- a/Bericht/Praktikumsbericht.docx
+++ b/Bericht/Praktikumsbericht.docx
@@ -338,6 +338,14 @@
         </w:rPr>
         <w:t>Lars Mademann</w:t>
       </w:r>
+      <w:r>
+        <w:rPr>
+          <w:rFonts w:ascii="Arial" w:hAnsi="Arial" w:cs="Arial"/>
+          <w:sz w:val="24"/>
+          <w:szCs w:val="24"/>
+        </w:rPr>
+        <w:t>?</w:t>
+      </w:r>
     </w:p>
     <w:p>
       <w:pPr>
@@ -827,6 +835,14 @@
           <w:sz w:val="24"/>
           <w:szCs w:val="24"/>
         </w:rPr>
+        <w:t>?</w:t>
+      </w:r>
+      <w:r>
+        <w:rPr>
+          <w:rFonts w:ascii="Arial" w:hAnsi="Arial" w:cs="Arial"/>
+          <w:sz w:val="24"/>
+          <w:szCs w:val="24"/>
+        </w:rPr>
         <w:t>)</w:t>
       </w:r>
     </w:p>
@@ -1262,183 +1278,6 @@
     <w:p>
       <w:pPr>
         <w:rPr>
-          <w:rFonts w:ascii="Arial" w:eastAsia="Calibri" w:hAnsi="Arial" w:cs="Arial"/>
-          <w:sz w:val="24"/>
-          <w:szCs w:val="24"/>
-        </w:rPr>
-      </w:pPr>
-    </w:p>
-    <w:p>
-      <w:pPr>
-        <w:rPr>
-          <w:rFonts w:ascii="Arial" w:eastAsia="Calibri" w:hAnsi="Arial" w:cs="Arial"/>
-          <w:sz w:val="24"/>
-          <w:szCs w:val="24"/>
-        </w:rPr>
-      </w:pPr>
-      <w:r>
-        <w:rPr>
-          <w:rFonts w:ascii="Arial" w:eastAsia="Calibri" w:hAnsi="Arial" w:cs="Arial"/>
-          <w:sz w:val="24"/>
-          <w:szCs w:val="24"/>
-        </w:rPr>
-        <w:t>„Ich versichere an Eides statt, dass ich die vorliegende Diplomarbeit selbständig verfasst, keine anderen als die angegebenen Quellen und Hilfsmittel benutzt sowie alle wörtlich oder sinngemäß übernommenen Stellen in der Arbeit gekennzeichnet habe.</w:t>
-      </w:r>
-    </w:p>
-    <w:p>
-      <w:pPr>
-        <w:rPr>
-          <w:rFonts w:ascii="Arial" w:eastAsia="Calibri" w:hAnsi="Arial" w:cs="Arial"/>
-          <w:sz w:val="24"/>
-          <w:szCs w:val="24"/>
-        </w:rPr>
-      </w:pPr>
-      <w:r>
-        <w:rPr>
-          <w:rFonts w:ascii="Arial" w:eastAsia="Calibri" w:hAnsi="Arial" w:cs="Arial"/>
-          <w:sz w:val="24"/>
-          <w:szCs w:val="24"/>
-        </w:rPr>
-        <w:t xml:space="preserve">Ferner gestatte ich der Hochschule für Technik und Wirtschaft Dresden (FH), die vorliegende Diplomarbeit unter Beachtung insbesondere </w:t>
-      </w:r>
-      <w:r>
-        <w:rPr>
-          <w:rFonts w:ascii="Arial" w:hAnsi="Arial" w:cs="Arial"/>
-          <w:sz w:val="24"/>
-          <w:szCs w:val="24"/>
-        </w:rPr>
-        <w:t>Datenschutz</w:t>
-      </w:r>
-      <w:r>
-        <w:rPr>
-          <w:rFonts w:ascii="Arial" w:eastAsia="Calibri" w:hAnsi="Arial" w:cs="Arial"/>
-          <w:sz w:val="24"/>
-          <w:szCs w:val="24"/>
-        </w:rPr>
-        <w:t>- und wettbewerbsrechtlicher Vorschriften für Lehre und Forschung zu nutzen.“</w:t>
-      </w:r>
-    </w:p>
-    <w:p>
-      <w:pPr>
-        <w:rPr>
-          <w:rFonts w:ascii="Arial" w:eastAsia="Calibri" w:hAnsi="Arial" w:cs="Arial"/>
-          <w:sz w:val="24"/>
-          <w:szCs w:val="24"/>
-        </w:rPr>
-      </w:pPr>
-    </w:p>
-    <w:p>
-      <w:pPr>
-        <w:rPr>
-          <w:rFonts w:ascii="Arial" w:eastAsia="Calibri" w:hAnsi="Arial" w:cs="Arial"/>
-          <w:sz w:val="24"/>
-          <w:szCs w:val="24"/>
-        </w:rPr>
-      </w:pPr>
-      <w:r>
-        <w:rPr>
-          <w:rFonts w:ascii="Arial" w:hAnsi="Arial" w:cs="Arial"/>
-          <w:sz w:val="24"/>
-          <w:szCs w:val="24"/>
-        </w:rPr>
-        <w:t>Ort</w:t>
-      </w:r>
-      <w:r>
-        <w:rPr>
-          <w:rFonts w:ascii="Arial" w:eastAsia="Calibri" w:hAnsi="Arial" w:cs="Arial"/>
-          <w:sz w:val="24"/>
-          <w:szCs w:val="24"/>
-        </w:rPr>
-        <w:tab/>
-      </w:r>
-      <w:r>
-        <w:rPr>
-          <w:rFonts w:ascii="Arial" w:eastAsia="Calibri" w:hAnsi="Arial" w:cs="Arial"/>
-          <w:sz w:val="24"/>
-          <w:szCs w:val="24"/>
-        </w:rPr>
-        <w:tab/>
-      </w:r>
-      <w:r>
-        <w:rPr>
-          <w:rFonts w:ascii="Arial" w:eastAsia="Calibri" w:hAnsi="Arial" w:cs="Arial"/>
-          <w:sz w:val="24"/>
-          <w:szCs w:val="24"/>
-        </w:rPr>
-        <w:tab/>
-      </w:r>
-      <w:r>
-        <w:rPr>
-          <w:rFonts w:ascii="Arial" w:eastAsia="Calibri" w:hAnsi="Arial" w:cs="Arial"/>
-          <w:sz w:val="24"/>
-          <w:szCs w:val="24"/>
-        </w:rPr>
-        <w:tab/>
-        <w:t>Datum</w:t>
-      </w:r>
-      <w:r>
-        <w:rPr>
-          <w:rFonts w:ascii="Arial" w:eastAsia="Calibri" w:hAnsi="Arial" w:cs="Arial"/>
-          <w:sz w:val="24"/>
-          <w:szCs w:val="24"/>
-        </w:rPr>
-        <w:tab/>
-      </w:r>
-      <w:r>
-        <w:rPr>
-          <w:rFonts w:ascii="Arial" w:eastAsia="Calibri" w:hAnsi="Arial" w:cs="Arial"/>
-          <w:sz w:val="24"/>
-          <w:szCs w:val="24"/>
-        </w:rPr>
-        <w:tab/>
-      </w:r>
-      <w:r>
-        <w:rPr>
-          <w:rFonts w:ascii="Arial" w:eastAsia="Calibri" w:hAnsi="Arial" w:cs="Arial"/>
-          <w:sz w:val="24"/>
-          <w:szCs w:val="24"/>
-        </w:rPr>
-        <w:tab/>
-      </w:r>
-      <w:r>
-        <w:rPr>
-          <w:rFonts w:ascii="Arial" w:eastAsia="Calibri" w:hAnsi="Arial" w:cs="Arial"/>
-          <w:sz w:val="24"/>
-          <w:szCs w:val="24"/>
-        </w:rPr>
-        <w:tab/>
-      </w:r>
-      <w:r>
-        <w:rPr>
-          <w:rFonts w:ascii="Arial" w:eastAsia="Calibri" w:hAnsi="Arial" w:cs="Arial"/>
-          <w:sz w:val="24"/>
-          <w:szCs w:val="24"/>
-        </w:rPr>
-        <w:tab/>
-        <w:t>Unterschrift</w:t>
-      </w:r>
-    </w:p>
-    <w:p>
-      <w:pPr>
-        <w:rPr>
-          <w:rFonts w:ascii="Arial" w:eastAsia="Calibri" w:hAnsi="Arial" w:cs="Arial"/>
-          <w:sz w:val="24"/>
-          <w:szCs w:val="24"/>
-        </w:rPr>
-      </w:pPr>
-    </w:p>
-    <w:p>
-      <w:pPr>
-        <w:rPr>
-          <w:rFonts w:ascii="Arial" w:eastAsia="Calibri" w:hAnsi="Arial" w:cs="Arial"/>
-          <w:sz w:val="24"/>
-          <w:szCs w:val="24"/>
-        </w:rPr>
-      </w:pPr>
-    </w:p>
-    <w:p>
-      <w:pPr>
-        <w:rPr>
           <w:rFonts w:ascii="Arial" w:hAnsi="Arial" w:cs="Arial"/>
           <w:sz w:val="24"/>
           <w:szCs w:val="24"/>
@@ -1458,15 +1297,23 @@
           <w:sz w:val="24"/>
           <w:szCs w:val="24"/>
         </w:rPr>
-        <w:t>……………….</w:t>
-      </w:r>
-      <w:r>
-        <w:rPr>
-          <w:rFonts w:ascii="Arial" w:hAnsi="Arial" w:cs="Arial"/>
-          <w:sz w:val="24"/>
-          <w:szCs w:val="24"/>
-        </w:rPr>
-        <w:t>, die vorliegende Arbeit selbständig, ohne fremde Hilfe und ohne Benutzung anderer als der von mir angegebenen Quellen angefertigt zu haben. Alle aus fremden Quellen direkt oder indirekt übernommenen Gedanken sind als solche gekennzeichnet. \\</w:t>
+        <w:t>Oskar Engler,</w:t>
+      </w:r>
+      <w:r>
+        <w:rPr>
+          <w:rFonts w:ascii="Arial" w:hAnsi="Arial" w:cs="Arial"/>
+          <w:sz w:val="24"/>
+          <w:szCs w:val="24"/>
+        </w:rPr>
+        <w:t xml:space="preserve"> die vorliegende Arbeit selbständig, ohne fremde Hilfe und ohne Benutzung anderer als der von mir angegebenen Quellen angefertigt zu haben. Alle aus fremden Quellen direkt oder indirekt übernommenen Gedanken sind als solche gekennzeichn</w:t>
+      </w:r>
+      <w:r>
+        <w:rPr>
+          <w:rFonts w:ascii="Arial" w:hAnsi="Arial" w:cs="Arial"/>
+          <w:sz w:val="24"/>
+          <w:szCs w:val="24"/>
+        </w:rPr>
+        <w:t>et.</w:t>
       </w:r>
     </w:p>
     <w:p>
@@ -1491,7 +1338,41 @@
           <w:sz w:val="24"/>
           <w:szCs w:val="24"/>
         </w:rPr>
-        <w:t xml:space="preserve"> </w:t>
+        <w:t>.</w:t>
+      </w:r>
+    </w:p>
+    <w:p>
+      <w:pPr>
+        <w:rPr>
+          <w:rFonts w:ascii="Arial" w:hAnsi="Arial" w:cs="Arial"/>
+          <w:sz w:val="24"/>
+          <w:szCs w:val="24"/>
+        </w:rPr>
+      </w:pPr>
+      <w:r>
+        <w:rPr>
+          <w:rFonts w:ascii="Arial" w:hAnsi="Arial" w:cs="Arial"/>
+          <w:sz w:val="24"/>
+          <w:szCs w:val="24"/>
+        </w:rPr>
+        <w:t>Datum, Ort:</w:t>
+      </w:r>
+    </w:p>
+    <w:p>
+      <w:pPr>
+        <w:rPr>
+          <w:rFonts w:ascii="Arial" w:hAnsi="Arial" w:cs="Arial"/>
+          <w:sz w:val="24"/>
+          <w:szCs w:val="24"/>
+        </w:rPr>
+      </w:pPr>
+      <w:r>
+        <w:rPr>
+          <w:rFonts w:ascii="Arial" w:hAnsi="Arial" w:cs="Arial"/>
+          <w:sz w:val="24"/>
+          <w:szCs w:val="24"/>
+        </w:rPr>
+        <w:t>Unterschrift:</w:t>
       </w:r>
     </w:p>
     <w:p>
@@ -1573,7 +1454,7 @@
             <w:rPr>
               <w:noProof/>
             </w:rPr>
-            <w:t>3</w:t>
+            <w:t>1</w:t>
           </w:r>
         </w:fldSimple>
       </w:sdtContent>

</xml_diff>

<commit_message>
Add Einleitung and Bsp. from Jungs
</commit_message>
<xml_diff>
--- a/Bericht/Praktikumsbericht.docx
+++ b/Bericht/Praktikumsbericht.docx
@@ -1272,6 +1272,303 @@
           <w:szCs w:val="24"/>
         </w:rPr>
         <w:lastRenderedPageBreak/>
+        <w:t>Einleitung</w:t>
+      </w:r>
+    </w:p>
+    <w:p>
+      <w:pPr>
+        <w:pStyle w:val="KeinLeerraum"/>
+      </w:pPr>
+      <w:r>
+        <w:t xml:space="preserve">Die Firma Belectric GmbH wurde im 2001 gegründet und hat sein </w:t>
+      </w:r>
+      <w:r>
+        <w:t>Standort im Kolitzheim. Seit dem hat über 1,5 GWp Solarleistung</w:t>
+      </w:r>
+      <w:r>
+        <w:t xml:space="preserve"> weltweit</w:t>
+      </w:r>
+      <w:r>
+        <w:t xml:space="preserve"> installiert. Sie wurde somit eine </w:t>
+      </w:r>
+      <w:r>
+        <w:t>Weltmarktführer</w:t>
+      </w:r>
+      <w:r>
+        <w:t xml:space="preserve"> in den Bereich Installation von Freiflächensolarkraftwerken. Es werden </w:t>
+      </w:r>
+      <w:r>
+        <w:t>neue</w:t>
+      </w:r>
+      <w:r>
+        <w:t xml:space="preserve"> und </w:t>
+      </w:r>
+      <w:r>
+        <w:t xml:space="preserve">innovative </w:t>
+      </w:r>
+      <w:r>
+        <w:t>Technologien bei der Installation umgesetzt. Weltweit</w:t>
+      </w:r>
+      <w:r>
+        <w:t xml:space="preserve"> sind über 1600 beschäftigte Menschen, die in Bereichen von Wartung und Anlagebau bis zu Forschen und Entwickeln</w:t>
+      </w:r>
+      <w:r>
+        <w:t xml:space="preserve"> beim Belectric</w:t>
+      </w:r>
+      <w:r>
+        <w:t xml:space="preserve"> arbeiten. </w:t>
+      </w:r>
+    </w:p>
+    <w:p>
+      <w:pPr>
+        <w:pStyle w:val="KeinLeerraum"/>
+      </w:pPr>
+      <w:r>
+        <w:t>Die Firma Adensis GmbH, mit dem Standort im Dresden, gehört zu</w:t>
+      </w:r>
+      <w:r>
+        <w:t xml:space="preserve"> den</w:t>
+      </w:r>
+      <w:r>
+        <w:t xml:space="preserve"> Entwicklungs- und Forschungsgruppe</w:t>
+      </w:r>
+      <w:r>
+        <w:t>n</w:t>
+      </w:r>
+      <w:r>
+        <w:t xml:space="preserve"> der Belectric</w:t>
+      </w:r>
+      <w:r>
+        <w:t xml:space="preserve"> GmbH</w:t>
+      </w:r>
+      <w:r>
+        <w:t xml:space="preserve">. </w:t>
+      </w:r>
+      <w:r>
+        <w:t>Sie wurde im 2006 gegründet und seit dem betreibt ein Forschungszentrum</w:t>
+      </w:r>
+      <w:r>
+        <w:t xml:space="preserve"> für den</w:t>
+      </w:r>
+      <w:r>
+        <w:t xml:space="preserve"> </w:t>
+      </w:r>
+      <w:r>
+        <w:t>Gebiet</w:t>
+      </w:r>
+      <w:r>
+        <w:t xml:space="preserve"> Photovoltaik</w:t>
+      </w:r>
+      <w:r>
+        <w:t>.</w:t>
+      </w:r>
+      <w:r>
+        <w:t xml:space="preserve"> </w:t>
+      </w:r>
+      <w:r>
+        <w:t xml:space="preserve">Über 70 Mitarbeitern sind in den Bereichen Elektrotechnik, Maschinenbau, Physik und Chemie </w:t>
+      </w:r>
+      <w:r>
+        <w:t>angestellt</w:t>
+      </w:r>
+      <w:r>
+        <w:t xml:space="preserve">. </w:t>
+      </w:r>
+      <w:r>
+        <w:t>Einen größeren</w:t>
+      </w:r>
+      <w:r>
+        <w:t xml:space="preserve"> Teil der Mitarbeiter bilden Studenten</w:t>
+      </w:r>
+      <w:r>
+        <w:t xml:space="preserve"> und ehemalige Studenten.</w:t>
+      </w:r>
+      <w:r>
+        <w:t xml:space="preserve">  </w:t>
+      </w:r>
+      <w:r>
+        <w:t xml:space="preserve">Zu den </w:t>
+      </w:r>
+      <w:r>
+        <w:t>Aufgabenfelder</w:t>
+      </w:r>
+      <w:r>
+        <w:t>n</w:t>
+      </w:r>
+      <w:r>
+        <w:t xml:space="preserve"> der Adensis GmbH </w:t>
+      </w:r>
+      <w:r>
+        <w:t>gehört</w:t>
+      </w:r>
+      <w:r>
+        <w:t xml:space="preserve"> </w:t>
+      </w:r>
+      <w:r>
+        <w:t xml:space="preserve">Durchführen von Testen und Analysen, </w:t>
+      </w:r>
+      <w:r>
+        <w:t xml:space="preserve">Entwicklung neuer Technologien und Produkte sowie </w:t>
+      </w:r>
+      <w:r>
+        <w:t>Kraftwerksbau</w:t>
+      </w:r>
+      <w:r>
+        <w:t xml:space="preserve">. </w:t>
+      </w:r>
+      <w:r>
+        <w:t xml:space="preserve">Meine 20-Wochige Praktikum </w:t>
+      </w:r>
+      <w:r>
+        <w:t>wurde</w:t>
+      </w:r>
+      <w:r>
+        <w:t xml:space="preserve"> in den Abteilung </w:t>
+      </w:r>
+      <w:r>
+        <w:t>Kraftwerkstechnik</w:t>
+      </w:r>
+      <w:r>
+        <w:t xml:space="preserve"> der Firma Adensis</w:t>
+      </w:r>
+      <w:r>
+        <w:t xml:space="preserve"> absolviert. </w:t>
+      </w:r>
+    </w:p>
+    <w:p>
+      <w:pPr>
+        <w:pStyle w:val="KeinLeerraum"/>
+        <w:rPr>
+          <w:lang w:eastAsia="de-DE"/>
+        </w:rPr>
+      </w:pPr>
+      <w:r>
+        <w:t xml:space="preserve">Das Pflichtpraktikum war auf zwei Hauptthemen geteilt. </w:t>
+      </w:r>
+      <w:r>
+        <w:t>Im Oktober habe ich mich</w:t>
+      </w:r>
+      <w:r>
+        <w:t xml:space="preserve"> mit</w:t>
+      </w:r>
+      <w:r>
+        <w:t xml:space="preserve"> einen</w:t>
+      </w:r>
+      <w:r>
+        <w:t xml:space="preserve"> Batterie-Management-System</w:t>
+      </w:r>
+      <w:r>
+        <w:t xml:space="preserve">, der im Adensis entwickelt war, </w:t>
+      </w:r>
+      <w:r>
+        <w:t xml:space="preserve"> beschäftigt</w:t>
+      </w:r>
+      <w:r>
+        <w:t>.</w:t>
+      </w:r>
+      <w:r>
+        <w:t xml:space="preserve"> Meine Aufgabe war</w:t>
+      </w:r>
+      <w:r>
+        <w:t xml:space="preserve"> einen Algorithmus für die B&amp;R Steuerung entwickeln sollen. </w:t>
+      </w:r>
+      <w:r>
+        <w:br/>
+        <w:t xml:space="preserve">Ab November war ich </w:t>
+      </w:r>
+      <w:r>
+        <w:t xml:space="preserve">mit Visualisierung </w:t>
+      </w:r>
+      <w:r>
+        <w:t>von gesendeten Daten aus</w:t>
+      </w:r>
+      <w:r>
+        <w:t xml:space="preserve"> einer Kraftwerksanlage</w:t>
+      </w:r>
+      <w:r>
+        <w:t xml:space="preserve"> beschäftigt. Das soll mittels einer Website</w:t>
+      </w:r>
+      <w:r>
+        <w:t>,</w:t>
+      </w:r>
+      <w:r>
+        <w:t xml:space="preserve"> mit jeweiligen Grafischen Darstellungen realisiert werden.</w:t>
+      </w:r>
+    </w:p>
+    <w:p>
+      <w:pPr>
+        <w:pStyle w:val="KeinLeerraum"/>
+      </w:pPr>
+      <w:r>
+        <w:t xml:space="preserve"> </w:t>
+      </w:r>
+    </w:p>
+    <w:p>
+      <w:pPr>
+        <w:pStyle w:val="KeinLeerraum"/>
+      </w:pPr>
+    </w:p>
+    <w:p>
+      <w:pPr>
+        <w:pStyle w:val="KeinLeerraum"/>
+      </w:pPr>
+    </w:p>
+    <w:p>
+      <w:pPr>
+        <w:pStyle w:val="KeinLeerraum"/>
+      </w:pPr>
+    </w:p>
+    <w:p>
+      <w:pPr>
+        <w:pStyle w:val="KeinLeerraum"/>
+      </w:pPr>
+    </w:p>
+    <w:p>
+      <w:pPr>
+        <w:pStyle w:val="KeinLeerraum"/>
+      </w:pPr>
+    </w:p>
+    <w:p>
+      <w:pPr>
+        <w:pStyle w:val="KeinLeerraum"/>
+      </w:pPr>
+    </w:p>
+    <w:p>
+      <w:pPr>
+        <w:rPr>
+          <w:rFonts w:ascii="Arial" w:eastAsia="Calibri" w:hAnsi="Arial" w:cs="Arial"/>
+          <w:b/>
+          <w:sz w:val="24"/>
+          <w:szCs w:val="24"/>
+        </w:rPr>
+      </w:pPr>
+    </w:p>
+    <w:p>
+      <w:pPr>
+        <w:rPr>
+          <w:rFonts w:ascii="Arial" w:eastAsia="Calibri" w:hAnsi="Arial" w:cs="Arial"/>
+          <w:b/>
+          <w:sz w:val="24"/>
+          <w:szCs w:val="24"/>
+        </w:rPr>
+      </w:pPr>
+    </w:p>
+    <w:p>
+      <w:pPr>
+        <w:rPr>
+          <w:rFonts w:ascii="Arial" w:eastAsia="Calibri" w:hAnsi="Arial" w:cs="Arial"/>
+          <w:b/>
+          <w:sz w:val="24"/>
+          <w:szCs w:val="24"/>
+        </w:rPr>
+      </w:pPr>
+      <w:r>
+        <w:rPr>
+          <w:rFonts w:ascii="Arial" w:eastAsia="Calibri" w:hAnsi="Arial" w:cs="Arial"/>
+          <w:b/>
+          <w:sz w:val="24"/>
+          <w:szCs w:val="24"/>
+        </w:rPr>
         <w:t>Eidesstattliche Erklärung</w:t>
       </w:r>
     </w:p>
@@ -1454,7 +1751,7 @@
             <w:rPr>
               <w:noProof/>
             </w:rPr>
-            <w:t>1</w:t>
+            <w:t>3</w:t>
           </w:r>
         </w:fldSimple>
       </w:sdtContent>
@@ -2262,7 +2559,6 @@
   <w:style w:type="character" w:default="1" w:styleId="Absatz-Standardschriftart">
     <w:name w:val="Default Paragraph Font"/>
     <w:uiPriority w:val="1"/>
-    <w:semiHidden/>
     <w:unhideWhenUsed/>
   </w:style>
   <w:style w:type="table" w:default="1" w:styleId="NormaleTabelle">
@@ -2399,6 +2695,25 @@
       <w:rFonts w:ascii="Tahoma" w:hAnsi="Tahoma" w:cs="Tahoma"/>
       <w:sz w:val="16"/>
       <w:szCs w:val="16"/>
+    </w:rPr>
+  </w:style>
+  <w:style w:type="character" w:customStyle="1" w:styleId="hps">
+    <w:name w:val="hps"/>
+    <w:basedOn w:val="Absatz-Standardschriftart"/>
+    <w:rsid w:val="00BB253B"/>
+  </w:style>
+  <w:style w:type="paragraph" w:customStyle="1" w:styleId="bodytext">
+    <w:name w:val="bodytext"/>
+    <w:basedOn w:val="Standard"/>
+    <w:rsid w:val="00F7123D"/>
+    <w:pPr>
+      <w:spacing w:before="100" w:beforeAutospacing="1" w:after="100" w:afterAutospacing="1" w:line="240" w:lineRule="auto"/>
+    </w:pPr>
+    <w:rPr>
+      <w:rFonts w:ascii="Times New Roman" w:eastAsia="Times New Roman" w:hAnsi="Times New Roman" w:cs="Times New Roman"/>
+      <w:sz w:val="24"/>
+      <w:szCs w:val="24"/>
+      <w:lang w:eastAsia="de-DE"/>
     </w:rPr>
   </w:style>
 </w:styles>

</xml_diff>